<commit_message>
some questions are answered
</commit_message>
<xml_diff>
--- a/Индекс мем.docx
+++ b/Индекс мем.docx
@@ -2,6 +2,68 @@
 <file path=word/document.xml><?xml version="1.0" encoding="utf-8"?>
 <w:document xmlns:ve="http://schemas.openxmlformats.org/markup-compatibility/2006" xmlns:o="urn:schemas-microsoft-com:office:office" xmlns:r="http://schemas.openxmlformats.org/officeDocument/2006/relationships" xmlns:m="http://schemas.openxmlformats.org/officeDocument/2006/math" xmlns:v="urn:schemas-microsoft-com:vml" xmlns:wp="http://schemas.openxmlformats.org/drawingml/2006/wordprocessingDrawing" xmlns:w10="urn:schemas-microsoft-com:office:word" xmlns:w="http://schemas.openxmlformats.org/wordprocessingml/2006/main" xmlns:wne="http://schemas.microsoft.com/office/word/2006/wordml">
   <w:body>
+    <w:p>
+      <w:pPr>
+        <w:rPr>
+          <w:lang w:val="en-US"/>
+        </w:rPr>
+      </w:pPr>
+      <w:r>
+        <w:t xml:space="preserve">Тема игры:  Противостояние двух «серых» сил. Не добра со злом, а сторон, которые однозначно нельзя определить как положительного или отрицательного героя. Проблематика этой темы состоит в мировоззрении </w:t>
+      </w:r>
+      <w:proofErr w:type="gramStart"/>
+      <w:r>
+        <w:t>на те</w:t>
+      </w:r>
+      <w:proofErr w:type="gramEnd"/>
+      <w:r>
+        <w:t xml:space="preserve"> или иные стороны жизни.</w:t>
+      </w:r>
+      <w:r>
+        <w:t xml:space="preserve">  Принимая решения из области серой морали трудно спрогнозировать  долгосрочные последствия.</w:t>
+      </w:r>
+      <w:r>
+        <w:t xml:space="preserve"> </w:t>
+      </w:r>
+    </w:p>
+    <w:p>
+      <w:pPr>
+        <w:rPr>
+          <w:lang w:val="en-US"/>
+        </w:rPr>
+      </w:pPr>
+      <w:proofErr w:type="spellStart"/>
+      <w:r>
+        <w:t>Movement</w:t>
+      </w:r>
+      <w:proofErr w:type="spellEnd"/>
+    </w:p>
+    <w:p>
+      <w:pPr>
+        <w:rPr>
+          <w:lang w:val="en-US"/>
+        </w:rPr>
+      </w:pPr>
+      <w:r>
+        <w:rPr>
+          <w:lang w:val="en-US"/>
+        </w:rPr>
+        <w:t>Defense</w:t>
+      </w:r>
+    </w:p>
+    <w:p>
+      <w:pPr>
+        <w:rPr>
+          <w:lang w:val="en-US"/>
+        </w:rPr>
+      </w:pPr>
+      <w:r>
+        <w:rPr>
+          <w:lang w:val="en-US"/>
+        </w:rPr>
+        <w:t>Armor</w:t>
+      </w:r>
+    </w:p>
     <w:p>
       <w:r>
         <w:t>1)Список защиты</w:t>
@@ -249,6 +311,7 @@
   <w:style w:type="character" w:default="1" w:styleId="a0">
     <w:name w:val="Default Paragraph Font"/>
     <w:uiPriority w:val="1"/>
+    <w:semiHidden/>
     <w:unhideWhenUsed/>
   </w:style>
   <w:style w:type="table" w:default="1" w:styleId="a1">

</xml_diff>

<commit_message>
another bite the dust
</commit_message>
<xml_diff>
--- a/Индекс мем.docx
+++ b/Индекс мем.docx
@@ -3,47 +3,61 @@
 <w:document xmlns:ve="http://schemas.openxmlformats.org/markup-compatibility/2006" xmlns:o="urn:schemas-microsoft-com:office:office" xmlns:r="http://schemas.openxmlformats.org/officeDocument/2006/relationships" xmlns:m="http://schemas.openxmlformats.org/officeDocument/2006/math" xmlns:v="urn:schemas-microsoft-com:vml" xmlns:wp="http://schemas.openxmlformats.org/drawingml/2006/wordprocessingDrawing" xmlns:w10="urn:schemas-microsoft-com:office:word" xmlns:w="http://schemas.openxmlformats.org/wordprocessingml/2006/main" xmlns:wne="http://schemas.microsoft.com/office/word/2006/wordml">
   <w:body>
     <w:p>
-      <w:pPr>
+      <w:r>
+        <w:t xml:space="preserve">Тема игры:  Противостояние двух «серых» сил. Не добра со злом, а сторон, которые однозначно нельзя определить как положительного или отрицательного героя. Проблематика этой темы состоит в мировоззрении </w:t>
+      </w:r>
+      <w:proofErr w:type="gramStart"/>
+      <w:r>
+        <w:t>на те</w:t>
+      </w:r>
+      <w:proofErr w:type="gramEnd"/>
+      <w:r>
+        <w:t xml:space="preserve"> или иные стороны жизни.</w:t>
+      </w:r>
+      <w:r>
+        <w:t xml:space="preserve">  Принимая решения из области серой морали трудно спрогнозировать  долгосрочные последствия.</w:t>
+      </w:r>
+      <w:r>
+        <w:t xml:space="preserve"> </w:t>
+      </w:r>
+      <w:r>
         <w:rPr>
           <w:lang w:val="en-US"/>
         </w:rPr>
-      </w:pPr>
-      <w:r>
-        <w:t xml:space="preserve">Тема игры:  Противостояние двух «серых» сил. Не добра со злом, а сторон, которые однозначно нельзя определить как положительного или отрицательного героя. Проблематика этой темы состоит в мировоззрении </w:t>
-      </w:r>
-      <w:proofErr w:type="gramStart"/>
-      <w:r>
-        <w:t>на те</w:t>
-      </w:r>
-      <w:proofErr w:type="gramEnd"/>
-      <w:r>
-        <w:t xml:space="preserve"> или иные стороны жизни.</w:t>
-      </w:r>
-      <w:r>
-        <w:t xml:space="preserve">  Принимая решения из области серой морали трудно спрогнозировать  долгосрочные последствия.</w:t>
-      </w:r>
-      <w:r>
         <w:t xml:space="preserve"> </w:t>
       </w:r>
-    </w:p>
-    <w:p>
-      <w:pPr>
-        <w:rPr>
-          <w:lang w:val="en-US"/>
-        </w:rPr>
-      </w:pPr>
+      <w:r>
+        <w:t>Почему мне</w:t>
+      </w:r>
+      <w:r>
+        <w:t xml:space="preserve"> нравится эта идея?  Я люблю SCP </w:t>
+      </w:r>
       <w:proofErr w:type="spellStart"/>
       <w:r>
+        <w:t>Foundation</w:t>
+      </w:r>
+      <w:proofErr w:type="spellEnd"/>
+      <w:r>
+        <w:t xml:space="preserve"> и хотел бы показать столкновения военных отрядов, которые скрыты от глаз обычного гражданина.</w:t>
+      </w:r>
+      <w:r>
+        <w:t xml:space="preserve"> Почему это должно быть интересно?  Потому что это соревнование умов в стратегическом и тактическом мышлении.  Соревнование двух людей смотрится гораздо </w:t>
+      </w:r>
+      <w:r>
+        <w:t>интереснее,</w:t>
+      </w:r>
+      <w:r>
+        <w:t xml:space="preserve"> чем противостояние человека и машины.</w:t>
+      </w:r>
+    </w:p>
+    <w:p>
+      <w:proofErr w:type="spellStart"/>
+      <w:r>
         <w:t>Movement</w:t>
       </w:r>
       <w:proofErr w:type="spellEnd"/>
     </w:p>
     <w:p>
-      <w:pPr>
-        <w:rPr>
-          <w:lang w:val="en-US"/>
-        </w:rPr>
-      </w:pPr>
       <w:r>
         <w:rPr>
           <w:lang w:val="en-US"/>
@@ -52,11 +66,6 @@
       </w:r>
     </w:p>
     <w:p>
-      <w:pPr>
-        <w:rPr>
-          <w:lang w:val="en-US"/>
-        </w:rPr>
-      </w:pPr>
       <w:r>
         <w:rPr>
           <w:lang w:val="en-US"/>

</xml_diff>